<commit_message>
fixed typo in brioche and pain de base
</commit_message>
<xml_diff>
--- a/DOCX/breads/Brioche.docx
+++ b/DOCX/breads/Brioche.docx
@@ -134,14 +134,12 @@
             <w:r>
               <w:t xml:space="preserve"> </w:t>
             </w:r>
-            <w:proofErr w:type="spellStart"/>
             <w:r>
               <w:t>m</w:t>
             </w:r>
             <w:r>
               <w:t>L</w:t>
             </w:r>
-            <w:proofErr w:type="spellEnd"/>
             <w:r>
               <w:t xml:space="preserve"> d’eau</w:t>
             </w:r>
@@ -156,13 +154,8 @@
               <w:ind w:left="0"/>
             </w:pPr>
             <w:r>
-              <w:t xml:space="preserve">240 </w:t>
-            </w:r>
-            <w:proofErr w:type="spellStart"/>
-            <w:r>
-              <w:t>mL</w:t>
-            </w:r>
-            <w:proofErr w:type="spellEnd"/>
+              <w:t>240 mL</w:t>
+            </w:r>
             <w:r>
               <w:t xml:space="preserve"> d’eau</w:t>
             </w:r>
@@ -180,13 +173,8 @@
               <w:ind w:left="0"/>
             </w:pPr>
             <w:r>
-              <w:t xml:space="preserve">160 </w:t>
-            </w:r>
-            <w:proofErr w:type="spellStart"/>
-            <w:r>
-              <w:t>mL</w:t>
-            </w:r>
-            <w:proofErr w:type="spellEnd"/>
+              <w:t>160 mL</w:t>
+            </w:r>
             <w:r>
               <w:t xml:space="preserve"> d’eau</w:t>
             </w:r>
@@ -226,39 +214,20 @@
               <w:ind w:left="0"/>
             </w:pPr>
             <w:r>
-              <w:t xml:space="preserve">4 </w:t>
-            </w:r>
-            <w:proofErr w:type="spellStart"/>
-            <w:r>
-              <w:t>c.s</w:t>
-            </w:r>
-            <w:proofErr w:type="spellEnd"/>
-            <w:r>
-              <w:t>. d’huile</w:t>
-            </w:r>
-          </w:p>
-        </w:tc>
-        <w:tc>
-          <w:tcPr>
-            <w:tcW w:w="3238" w:type="dxa"/>
-          </w:tcPr>
-          <w:p>
-            <w:pPr>
-              <w:ind w:left="0"/>
-            </w:pPr>
-            <w:r>
-              <w:t>3</w:t>
-            </w:r>
-            <w:r>
-              <w:t xml:space="preserve"> </w:t>
-            </w:r>
-            <w:proofErr w:type="spellStart"/>
-            <w:r>
-              <w:t>c.s</w:t>
-            </w:r>
-            <w:proofErr w:type="spellEnd"/>
-            <w:r>
-              <w:t>. d’huile</w:t>
+              <w:t>4 c.s. d’huile</w:t>
+            </w:r>
+          </w:p>
+        </w:tc>
+        <w:tc>
+          <w:tcPr>
+            <w:tcW w:w="3238" w:type="dxa"/>
+          </w:tcPr>
+          <w:p>
+            <w:pPr>
+              <w:ind w:left="0"/>
+            </w:pPr>
+            <w:r>
+              <w:t>3 c.s. d’huile</w:t>
             </w:r>
           </w:p>
         </w:tc>
@@ -277,13 +246,11 @@
               <w:t>2.5</w:t>
             </w:r>
             <w:r>
-              <w:t xml:space="preserve"> </w:t>
-            </w:r>
-            <w:proofErr w:type="spellStart"/>
-            <w:r>
-              <w:t>c.c</w:t>
-            </w:r>
-            <w:proofErr w:type="spellEnd"/>
+              <w:t xml:space="preserve"> c.</w:t>
+            </w:r>
+            <w:r>
+              <w:t>s</w:t>
+            </w:r>
             <w:r>
               <w:t>. d</w:t>
             </w:r>
@@ -326,42 +293,20 @@
               <w:ind w:left="0"/>
             </w:pPr>
             <w:r>
-              <w:t xml:space="preserve">1 </w:t>
-            </w:r>
-            <w:proofErr w:type="spellStart"/>
-            <w:r>
-              <w:t>c.c</w:t>
-            </w:r>
-            <w:proofErr w:type="spellEnd"/>
-            <w:r>
-              <w:t>. de sel</w:t>
-            </w:r>
-          </w:p>
-        </w:tc>
-        <w:tc>
-          <w:tcPr>
-            <w:tcW w:w="3238" w:type="dxa"/>
-          </w:tcPr>
-          <w:p>
-            <w:pPr>
-              <w:ind w:left="0"/>
-            </w:pPr>
-            <w:r>
-              <w:t>0.5</w:t>
-            </w:r>
-            <w:r>
-              <w:t xml:space="preserve"> </w:t>
-            </w:r>
-            <w:proofErr w:type="spellStart"/>
-            <w:r>
-              <w:t>c.s</w:t>
-            </w:r>
-            <w:proofErr w:type="spellEnd"/>
-            <w:r>
-              <w:t>. d</w:t>
-            </w:r>
-            <w:r>
-              <w:t>e sel</w:t>
+              <w:t>1 c.c. de sel</w:t>
+            </w:r>
+          </w:p>
+        </w:tc>
+        <w:tc>
+          <w:tcPr>
+            <w:tcW w:w="3238" w:type="dxa"/>
+          </w:tcPr>
+          <w:p>
+            <w:pPr>
+              <w:ind w:left="0"/>
+            </w:pPr>
+            <w:r>
+              <w:t>0.5 c.s. de sel</w:t>
             </w:r>
           </w:p>
         </w:tc>
@@ -377,21 +322,7 @@
               <w:ind w:left="0"/>
             </w:pPr>
             <w:r>
-              <w:t>0.5</w:t>
-            </w:r>
-            <w:r>
-              <w:t xml:space="preserve"> </w:t>
-            </w:r>
-            <w:proofErr w:type="spellStart"/>
-            <w:r>
-              <w:t>c.s</w:t>
-            </w:r>
-            <w:proofErr w:type="spellEnd"/>
-            <w:r>
-              <w:t>. d</w:t>
-            </w:r>
-            <w:r>
-              <w:t>e sel</w:t>
+              <w:t>0.5 c.s. de sel</w:t>
             </w:r>
           </w:p>
         </w:tc>
@@ -429,39 +360,20 @@
               <w:ind w:left="0"/>
             </w:pPr>
             <w:r>
-              <w:t xml:space="preserve">2 </w:t>
-            </w:r>
-            <w:proofErr w:type="spellStart"/>
-            <w:r>
-              <w:t>c.s</w:t>
-            </w:r>
-            <w:proofErr w:type="spellEnd"/>
-            <w:r>
-              <w:t>. de lait en poudre*</w:t>
-            </w:r>
-          </w:p>
-        </w:tc>
-        <w:tc>
-          <w:tcPr>
-            <w:tcW w:w="3238" w:type="dxa"/>
-          </w:tcPr>
-          <w:p>
-            <w:pPr>
-              <w:ind w:left="0"/>
-            </w:pPr>
-            <w:r>
-              <w:t>1.5</w:t>
-            </w:r>
-            <w:r>
-              <w:t xml:space="preserve"> </w:t>
-            </w:r>
-            <w:proofErr w:type="spellStart"/>
-            <w:r>
-              <w:t>c.s</w:t>
-            </w:r>
-            <w:proofErr w:type="spellEnd"/>
-            <w:r>
-              <w:t>. de lait en poudre*</w:t>
+              <w:t>2 c.s. de lait en poudre*</w:t>
+            </w:r>
+          </w:p>
+        </w:tc>
+        <w:tc>
+          <w:tcPr>
+            <w:tcW w:w="3238" w:type="dxa"/>
+          </w:tcPr>
+          <w:p>
+            <w:pPr>
+              <w:ind w:left="0"/>
+            </w:pPr>
+            <w:r>
+              <w:t>1.5 c.s. de lait en poudre*</w:t>
             </w:r>
           </w:p>
         </w:tc>
@@ -477,18 +389,7 @@
               <w:ind w:left="0"/>
             </w:pPr>
             <w:r>
-              <w:t>1</w:t>
-            </w:r>
-            <w:r>
-              <w:t xml:space="preserve"> </w:t>
-            </w:r>
-            <w:proofErr w:type="spellStart"/>
-            <w:r>
-              <w:t>c.s</w:t>
-            </w:r>
-            <w:proofErr w:type="spellEnd"/>
-            <w:r>
-              <w:t>. de lait en poudre*</w:t>
+              <w:t>1 c.s. de lait en poudre*</w:t>
             </w:r>
           </w:p>
         </w:tc>
@@ -606,10 +507,7 @@
               <w:ind w:left="0"/>
             </w:pPr>
             <w:r>
-              <w:t>4</w:t>
-            </w:r>
-            <w:r>
-              <w:t>00g de farine</w:t>
+              <w:t>400g de farine</w:t>
             </w:r>
           </w:p>
         </w:tc>
@@ -625,10 +523,7 @@
               <w:ind w:left="0"/>
             </w:pPr>
             <w:r>
-              <w:t>3</w:t>
-            </w:r>
-            <w:r>
-              <w:t>00g de farine</w:t>
+              <w:t>300g de farine</w:t>
             </w:r>
           </w:p>
         </w:tc>
@@ -666,42 +561,20 @@
               <w:ind w:left="0"/>
             </w:pPr>
             <w:r>
-              <w:t xml:space="preserve">1.5 </w:t>
-            </w:r>
-            <w:proofErr w:type="spellStart"/>
-            <w:r>
-              <w:t>c.c</w:t>
-            </w:r>
-            <w:proofErr w:type="spellEnd"/>
-            <w:r>
-              <w:t>. de levure boulangère</w:t>
-            </w:r>
-          </w:p>
-        </w:tc>
-        <w:tc>
-          <w:tcPr>
-            <w:tcW w:w="3238" w:type="dxa"/>
-          </w:tcPr>
-          <w:p>
-            <w:pPr>
-              <w:ind w:left="0"/>
-            </w:pPr>
-            <w:r>
-              <w:t>1</w:t>
-            </w:r>
-            <w:r>
-              <w:t>.25</w:t>
-            </w:r>
-            <w:r>
-              <w:t xml:space="preserve"> </w:t>
-            </w:r>
-            <w:proofErr w:type="spellStart"/>
-            <w:r>
-              <w:t>c.c</w:t>
-            </w:r>
-            <w:proofErr w:type="spellEnd"/>
-            <w:r>
-              <w:t>. de levure boulangère</w:t>
+              <w:t>1.5 c.c. de levure boulangère</w:t>
+            </w:r>
+          </w:p>
+        </w:tc>
+        <w:tc>
+          <w:tcPr>
+            <w:tcW w:w="3238" w:type="dxa"/>
+          </w:tcPr>
+          <w:p>
+            <w:pPr>
+              <w:ind w:left="0"/>
+            </w:pPr>
+            <w:r>
+              <w:t>1.25 c.c. de levure boulangère</w:t>
             </w:r>
           </w:p>
         </w:tc>
@@ -717,15 +590,7 @@
               <w:ind w:left="0"/>
             </w:pPr>
             <w:r>
-              <w:t xml:space="preserve">1 </w:t>
-            </w:r>
-            <w:proofErr w:type="spellStart"/>
-            <w:r>
-              <w:t>c.c</w:t>
-            </w:r>
-            <w:proofErr w:type="spellEnd"/>
-            <w:r>
-              <w:t>. de levure boulangère</w:t>
+              <w:t>1 c.c. de levure boulangère</w:t>
             </w:r>
           </w:p>
         </w:tc>

</xml_diff>

<commit_message>
fixed typos + add mixing unit
</commit_message>
<xml_diff>
--- a/DOCX/breads/Brioche.docx
+++ b/DOCX/breads/Brioche.docx
@@ -75,7 +75,7 @@
               <w:t>75</w:t>
             </w:r>
             <w:r>
-              <w:t>00g</w:t>
+              <w:t>0g</w:t>
             </w:r>
           </w:p>
         </w:tc>
@@ -91,7 +91,10 @@
               <w:pStyle w:val="Heading5"/>
             </w:pPr>
             <w:r>
-              <w:t>1000g</w:t>
+              <w:t>5</w:t>
+            </w:r>
+            <w:r>
+              <w:t>00g</w:t>
             </w:r>
           </w:p>
         </w:tc>
@@ -134,12 +137,14 @@
             <w:r>
               <w:t xml:space="preserve"> </w:t>
             </w:r>
+            <w:proofErr w:type="spellStart"/>
             <w:r>
               <w:t>m</w:t>
             </w:r>
             <w:r>
               <w:t>L</w:t>
             </w:r>
+            <w:proofErr w:type="spellEnd"/>
             <w:r>
               <w:t xml:space="preserve"> d’eau</w:t>
             </w:r>
@@ -154,8 +159,13 @@
               <w:ind w:left="0"/>
             </w:pPr>
             <w:r>
-              <w:t>240 mL</w:t>
-            </w:r>
+              <w:t xml:space="preserve">240 </w:t>
+            </w:r>
+            <w:proofErr w:type="spellStart"/>
+            <w:r>
+              <w:t>mL</w:t>
+            </w:r>
+            <w:proofErr w:type="spellEnd"/>
             <w:r>
               <w:t xml:space="preserve"> d’eau</w:t>
             </w:r>
@@ -173,8 +183,13 @@
               <w:ind w:left="0"/>
             </w:pPr>
             <w:r>
-              <w:t>160 mL</w:t>
-            </w:r>
+              <w:t xml:space="preserve">160 </w:t>
+            </w:r>
+            <w:proofErr w:type="spellStart"/>
+            <w:r>
+              <w:t>mL</w:t>
+            </w:r>
+            <w:proofErr w:type="spellEnd"/>
             <w:r>
               <w:t xml:space="preserve"> d’eau</w:t>
             </w:r>
@@ -214,20 +229,36 @@
               <w:ind w:left="0"/>
             </w:pPr>
             <w:r>
-              <w:t>4 c.s. d’huile</w:t>
-            </w:r>
-          </w:p>
-        </w:tc>
-        <w:tc>
-          <w:tcPr>
-            <w:tcW w:w="3238" w:type="dxa"/>
-          </w:tcPr>
-          <w:p>
-            <w:pPr>
-              <w:ind w:left="0"/>
-            </w:pPr>
-            <w:r>
-              <w:t>3 c.s. d’huile</w:t>
+              <w:t xml:space="preserve">4 </w:t>
+            </w:r>
+            <w:proofErr w:type="spellStart"/>
+            <w:r>
+              <w:t>c.s</w:t>
+            </w:r>
+            <w:proofErr w:type="spellEnd"/>
+            <w:r>
+              <w:t>. d’huile</w:t>
+            </w:r>
+          </w:p>
+        </w:tc>
+        <w:tc>
+          <w:tcPr>
+            <w:tcW w:w="3238" w:type="dxa"/>
+          </w:tcPr>
+          <w:p>
+            <w:pPr>
+              <w:ind w:left="0"/>
+            </w:pPr>
+            <w:r>
+              <w:t xml:space="preserve">3 </w:t>
+            </w:r>
+            <w:proofErr w:type="spellStart"/>
+            <w:r>
+              <w:t>c.s</w:t>
+            </w:r>
+            <w:proofErr w:type="spellEnd"/>
+            <w:r>
+              <w:t>. d’huile</w:t>
             </w:r>
           </w:p>
         </w:tc>
@@ -246,11 +277,16 @@
               <w:t>2.5</w:t>
             </w:r>
             <w:r>
-              <w:t xml:space="preserve"> c.</w:t>
+              <w:t xml:space="preserve"> </w:t>
+            </w:r>
+            <w:proofErr w:type="spellStart"/>
+            <w:r>
+              <w:t>c.</w:t>
             </w:r>
             <w:r>
               <w:t>s</w:t>
             </w:r>
+            <w:proofErr w:type="spellEnd"/>
             <w:r>
               <w:t>. d</w:t>
             </w:r>
@@ -293,20 +329,36 @@
               <w:ind w:left="0"/>
             </w:pPr>
             <w:r>
-              <w:t>1 c.c. de sel</w:t>
-            </w:r>
-          </w:p>
-        </w:tc>
-        <w:tc>
-          <w:tcPr>
-            <w:tcW w:w="3238" w:type="dxa"/>
-          </w:tcPr>
-          <w:p>
-            <w:pPr>
-              <w:ind w:left="0"/>
-            </w:pPr>
-            <w:r>
-              <w:t>0.5 c.s. de sel</w:t>
+              <w:t xml:space="preserve">1 </w:t>
+            </w:r>
+            <w:proofErr w:type="spellStart"/>
+            <w:r>
+              <w:t>c.c</w:t>
+            </w:r>
+            <w:proofErr w:type="spellEnd"/>
+            <w:r>
+              <w:t>. de sel</w:t>
+            </w:r>
+          </w:p>
+        </w:tc>
+        <w:tc>
+          <w:tcPr>
+            <w:tcW w:w="3238" w:type="dxa"/>
+          </w:tcPr>
+          <w:p>
+            <w:pPr>
+              <w:ind w:left="0"/>
+            </w:pPr>
+            <w:r>
+              <w:t xml:space="preserve">0.5 </w:t>
+            </w:r>
+            <w:proofErr w:type="spellStart"/>
+            <w:r>
+              <w:t>c.s</w:t>
+            </w:r>
+            <w:proofErr w:type="spellEnd"/>
+            <w:r>
+              <w:t>. de sel</w:t>
             </w:r>
           </w:p>
         </w:tc>
@@ -322,7 +374,15 @@
               <w:ind w:left="0"/>
             </w:pPr>
             <w:r>
-              <w:t>0.5 c.s. de sel</w:t>
+              <w:t xml:space="preserve">0.5 </w:t>
+            </w:r>
+            <w:proofErr w:type="spellStart"/>
+            <w:r>
+              <w:t>c.s</w:t>
+            </w:r>
+            <w:proofErr w:type="spellEnd"/>
+            <w:r>
+              <w:t>. de sel</w:t>
             </w:r>
           </w:p>
         </w:tc>
@@ -360,20 +420,36 @@
               <w:ind w:left="0"/>
             </w:pPr>
             <w:r>
-              <w:t>2 c.s. de lait en poudre*</w:t>
-            </w:r>
-          </w:p>
-        </w:tc>
-        <w:tc>
-          <w:tcPr>
-            <w:tcW w:w="3238" w:type="dxa"/>
-          </w:tcPr>
-          <w:p>
-            <w:pPr>
-              <w:ind w:left="0"/>
-            </w:pPr>
-            <w:r>
-              <w:t>1.5 c.s. de lait en poudre*</w:t>
+              <w:t xml:space="preserve">2 </w:t>
+            </w:r>
+            <w:proofErr w:type="spellStart"/>
+            <w:r>
+              <w:t>c.s</w:t>
+            </w:r>
+            <w:proofErr w:type="spellEnd"/>
+            <w:r>
+              <w:t>. de lait en poudre*</w:t>
+            </w:r>
+          </w:p>
+        </w:tc>
+        <w:tc>
+          <w:tcPr>
+            <w:tcW w:w="3238" w:type="dxa"/>
+          </w:tcPr>
+          <w:p>
+            <w:pPr>
+              <w:ind w:left="0"/>
+            </w:pPr>
+            <w:r>
+              <w:t xml:space="preserve">1.5 </w:t>
+            </w:r>
+            <w:proofErr w:type="spellStart"/>
+            <w:r>
+              <w:t>c.s</w:t>
+            </w:r>
+            <w:proofErr w:type="spellEnd"/>
+            <w:r>
+              <w:t>. de lait en poudre*</w:t>
             </w:r>
           </w:p>
         </w:tc>
@@ -389,7 +465,15 @@
               <w:ind w:left="0"/>
             </w:pPr>
             <w:r>
-              <w:t>1 c.s. de lait en poudre*</w:t>
+              <w:t xml:space="preserve">1 </w:t>
+            </w:r>
+            <w:proofErr w:type="spellStart"/>
+            <w:r>
+              <w:t>c.s</w:t>
+            </w:r>
+            <w:proofErr w:type="spellEnd"/>
+            <w:r>
+              <w:t>. de lait en poudre*</w:t>
             </w:r>
           </w:p>
         </w:tc>
@@ -561,20 +645,36 @@
               <w:ind w:left="0"/>
             </w:pPr>
             <w:r>
-              <w:t>1.5 c.c. de levure boulangère</w:t>
-            </w:r>
-          </w:p>
-        </w:tc>
-        <w:tc>
-          <w:tcPr>
-            <w:tcW w:w="3238" w:type="dxa"/>
-          </w:tcPr>
-          <w:p>
-            <w:pPr>
-              <w:ind w:left="0"/>
-            </w:pPr>
-            <w:r>
-              <w:t>1.25 c.c. de levure boulangère</w:t>
+              <w:t xml:space="preserve">1.5 </w:t>
+            </w:r>
+            <w:proofErr w:type="spellStart"/>
+            <w:r>
+              <w:t>c.c</w:t>
+            </w:r>
+            <w:proofErr w:type="spellEnd"/>
+            <w:r>
+              <w:t>. de levure boulangère</w:t>
+            </w:r>
+          </w:p>
+        </w:tc>
+        <w:tc>
+          <w:tcPr>
+            <w:tcW w:w="3238" w:type="dxa"/>
+          </w:tcPr>
+          <w:p>
+            <w:pPr>
+              <w:ind w:left="0"/>
+            </w:pPr>
+            <w:r>
+              <w:t xml:space="preserve">1.25 </w:t>
+            </w:r>
+            <w:proofErr w:type="spellStart"/>
+            <w:r>
+              <w:t>c.c</w:t>
+            </w:r>
+            <w:proofErr w:type="spellEnd"/>
+            <w:r>
+              <w:t>. de levure boulangère</w:t>
             </w:r>
           </w:p>
         </w:tc>
@@ -590,7 +690,15 @@
               <w:ind w:left="0"/>
             </w:pPr>
             <w:r>
-              <w:t>1 c.c. de levure boulangère</w:t>
+              <w:t xml:space="preserve">1 </w:t>
+            </w:r>
+            <w:proofErr w:type="spellStart"/>
+            <w:r>
+              <w:t>c.c</w:t>
+            </w:r>
+            <w:proofErr w:type="spellEnd"/>
+            <w:r>
+              <w:t>. de levure boulangère</w:t>
             </w:r>
           </w:p>
         </w:tc>
@@ -640,7 +748,19 @@
         <w:ind w:left="0"/>
       </w:pPr>
       <w:r>
-        <w:t>Ajouter les ingrédients dans l’ordre.</w:t>
+        <w:t>C</w:t>
+      </w:r>
+      <w:r>
+        <w:t xml:space="preserve">lipser le mélangeur </w:t>
+      </w:r>
+      <w:r>
+        <w:t xml:space="preserve">de </w:t>
+      </w:r>
+      <w:r>
+        <w:t>la machine</w:t>
+      </w:r>
+      <w:r>
+        <w:t>.</w:t>
       </w:r>
     </w:p>
     <w:p>
@@ -648,7 +768,24 @@
         <w:ind w:left="0"/>
       </w:pPr>
       <w:r>
-        <w:t>La cuisson prends environ 3h45.</w:t>
+        <w:t>Ajouter les ingrédients dans l’ordre.</w:t>
+      </w:r>
+    </w:p>
+    <w:p>
+      <w:pPr>
+        <w:ind w:left="0"/>
+      </w:pPr>
+      <w:r>
+        <w:t xml:space="preserve">La cuisson </w:t>
+      </w:r>
+      <w:r>
+        <w:t>prend</w:t>
+      </w:r>
+      <w:r>
+        <w:t xml:space="preserve"> environ 3h45</w:t>
+      </w:r>
+      <w:r>
+        <w:t xml:space="preserve"> ; </w:t>
       </w:r>
     </w:p>
     <w:p>

</xml_diff>